<commit_message>
Relevanz als spalte ergänzt
</commit_message>
<xml_diff>
--- a/assets/persoenlichkeitsentwicklung/SK23_Aufgabenblatt_Job-Crafting.docx
+++ b/assets/persoenlichkeitsentwicklung/SK23_Aufgabenblatt_Job-Crafting.docx
@@ -326,11 +326,12 @@
         <w:tblLook w:val="04A0" w:firstRow="1" w:lastRow="0" w:firstColumn="1" w:lastColumn="0" w:noHBand="0" w:noVBand="1"/>
       </w:tblPr>
       <w:tblGrid>
-        <w:gridCol w:w="327"/>
-        <w:gridCol w:w="3409"/>
-        <w:gridCol w:w="1479"/>
-        <w:gridCol w:w="1162"/>
-        <w:gridCol w:w="2683"/>
+        <w:gridCol w:w="328"/>
+        <w:gridCol w:w="3329"/>
+        <w:gridCol w:w="1254"/>
+        <w:gridCol w:w="966"/>
+        <w:gridCol w:w="1127"/>
+        <w:gridCol w:w="2624"/>
       </w:tblGrid>
       <w:tr>
         <w:trPr>
@@ -338,7 +339,7 @@
         </w:trPr>
         <w:tc>
           <w:tcPr>
-            <w:tcW w:w="327" w:type="dxa"/>
+            <w:tcW w:w="328" w:type="dxa"/>
           </w:tcPr>
           <w:p>
             <w:pPr>
@@ -351,7 +352,7 @@
         </w:tc>
         <w:tc>
           <w:tcPr>
-            <w:tcW w:w="3409" w:type="dxa"/>
+            <w:tcW w:w="3329" w:type="dxa"/>
           </w:tcPr>
           <w:p>
             <w:r>
@@ -361,7 +362,7 @@
         </w:tc>
         <w:tc>
           <w:tcPr>
-            <w:tcW w:w="1479" w:type="dxa"/>
+            <w:tcW w:w="1254" w:type="dxa"/>
           </w:tcPr>
           <w:p>
             <w:r>
@@ -375,7 +376,7 @@
         </w:tc>
         <w:tc>
           <w:tcPr>
-            <w:tcW w:w="1162" w:type="dxa"/>
+            <w:tcW w:w="966" w:type="dxa"/>
           </w:tcPr>
           <w:p>
             <w:r>
@@ -385,7 +386,28 @@
         </w:tc>
         <w:tc>
           <w:tcPr>
-            <w:tcW w:w="2683" w:type="dxa"/>
+            <w:tcW w:w="1127" w:type="dxa"/>
+          </w:tcPr>
+          <w:p>
+            <w:pPr>
+              <w:spacing w:after="0"/>
+            </w:pPr>
+            <w:r>
+              <w:t>Relevanz</w:t>
+            </w:r>
+          </w:p>
+          <w:p>
+            <w:pPr>
+              <w:spacing w:after="0"/>
+            </w:pPr>
+            <w:r>
+              <w:t>[0 bis 10]</w:t>
+            </w:r>
+          </w:p>
+        </w:tc>
+        <w:tc>
+          <w:tcPr>
+            <w:tcW w:w="2624" w:type="dxa"/>
           </w:tcPr>
           <w:p>
             <w:r>
@@ -397,7 +419,7 @@
       <w:tr>
         <w:tc>
           <w:tcPr>
-            <w:tcW w:w="327" w:type="dxa"/>
+            <w:tcW w:w="328" w:type="dxa"/>
           </w:tcPr>
           <w:p>
             <w:pPr>
@@ -410,25 +432,31 @@
         </w:tc>
         <w:tc>
           <w:tcPr>
-            <w:tcW w:w="3409" w:type="dxa"/>
-          </w:tcPr>
-          <w:p/>
-        </w:tc>
-        <w:tc>
-          <w:tcPr>
-            <w:tcW w:w="1479" w:type="dxa"/>
-          </w:tcPr>
-          <w:p/>
-        </w:tc>
-        <w:tc>
-          <w:tcPr>
-            <w:tcW w:w="1162" w:type="dxa"/>
-          </w:tcPr>
-          <w:p/>
-        </w:tc>
-        <w:tc>
-          <w:tcPr>
-            <w:tcW w:w="2683" w:type="dxa"/>
+            <w:tcW w:w="3329" w:type="dxa"/>
+          </w:tcPr>
+          <w:p/>
+        </w:tc>
+        <w:tc>
+          <w:tcPr>
+            <w:tcW w:w="1254" w:type="dxa"/>
+          </w:tcPr>
+          <w:p/>
+        </w:tc>
+        <w:tc>
+          <w:tcPr>
+            <w:tcW w:w="966" w:type="dxa"/>
+          </w:tcPr>
+          <w:p/>
+        </w:tc>
+        <w:tc>
+          <w:tcPr>
+            <w:tcW w:w="1127" w:type="dxa"/>
+          </w:tcPr>
+          <w:p/>
+        </w:tc>
+        <w:tc>
+          <w:tcPr>
+            <w:tcW w:w="2624" w:type="dxa"/>
           </w:tcPr>
           <w:p/>
         </w:tc>
@@ -436,7 +464,7 @@
       <w:tr>
         <w:tc>
           <w:tcPr>
-            <w:tcW w:w="327" w:type="dxa"/>
+            <w:tcW w:w="328" w:type="dxa"/>
           </w:tcPr>
           <w:p>
             <w:pPr>
@@ -449,25 +477,31 @@
         </w:tc>
         <w:tc>
           <w:tcPr>
-            <w:tcW w:w="3409" w:type="dxa"/>
-          </w:tcPr>
-          <w:p/>
-        </w:tc>
-        <w:tc>
-          <w:tcPr>
-            <w:tcW w:w="1479" w:type="dxa"/>
-          </w:tcPr>
-          <w:p/>
-        </w:tc>
-        <w:tc>
-          <w:tcPr>
-            <w:tcW w:w="1162" w:type="dxa"/>
-          </w:tcPr>
-          <w:p/>
-        </w:tc>
-        <w:tc>
-          <w:tcPr>
-            <w:tcW w:w="2683" w:type="dxa"/>
+            <w:tcW w:w="3329" w:type="dxa"/>
+          </w:tcPr>
+          <w:p/>
+        </w:tc>
+        <w:tc>
+          <w:tcPr>
+            <w:tcW w:w="1254" w:type="dxa"/>
+          </w:tcPr>
+          <w:p/>
+        </w:tc>
+        <w:tc>
+          <w:tcPr>
+            <w:tcW w:w="966" w:type="dxa"/>
+          </w:tcPr>
+          <w:p/>
+        </w:tc>
+        <w:tc>
+          <w:tcPr>
+            <w:tcW w:w="1127" w:type="dxa"/>
+          </w:tcPr>
+          <w:p/>
+        </w:tc>
+        <w:tc>
+          <w:tcPr>
+            <w:tcW w:w="2624" w:type="dxa"/>
           </w:tcPr>
           <w:p/>
         </w:tc>
@@ -475,7 +509,7 @@
       <w:tr>
         <w:tc>
           <w:tcPr>
-            <w:tcW w:w="327" w:type="dxa"/>
+            <w:tcW w:w="328" w:type="dxa"/>
           </w:tcPr>
           <w:p>
             <w:pPr>
@@ -488,25 +522,31 @@
         </w:tc>
         <w:tc>
           <w:tcPr>
-            <w:tcW w:w="3409" w:type="dxa"/>
-          </w:tcPr>
-          <w:p/>
-        </w:tc>
-        <w:tc>
-          <w:tcPr>
-            <w:tcW w:w="1479" w:type="dxa"/>
-          </w:tcPr>
-          <w:p/>
-        </w:tc>
-        <w:tc>
-          <w:tcPr>
-            <w:tcW w:w="1162" w:type="dxa"/>
-          </w:tcPr>
-          <w:p/>
-        </w:tc>
-        <w:tc>
-          <w:tcPr>
-            <w:tcW w:w="2683" w:type="dxa"/>
+            <w:tcW w:w="3329" w:type="dxa"/>
+          </w:tcPr>
+          <w:p/>
+        </w:tc>
+        <w:tc>
+          <w:tcPr>
+            <w:tcW w:w="1254" w:type="dxa"/>
+          </w:tcPr>
+          <w:p/>
+        </w:tc>
+        <w:tc>
+          <w:tcPr>
+            <w:tcW w:w="966" w:type="dxa"/>
+          </w:tcPr>
+          <w:p/>
+        </w:tc>
+        <w:tc>
+          <w:tcPr>
+            <w:tcW w:w="1127" w:type="dxa"/>
+          </w:tcPr>
+          <w:p/>
+        </w:tc>
+        <w:tc>
+          <w:tcPr>
+            <w:tcW w:w="2624" w:type="dxa"/>
           </w:tcPr>
           <w:p/>
         </w:tc>
@@ -514,7 +554,7 @@
       <w:tr>
         <w:tc>
           <w:tcPr>
-            <w:tcW w:w="327" w:type="dxa"/>
+            <w:tcW w:w="328" w:type="dxa"/>
           </w:tcPr>
           <w:p>
             <w:pPr>
@@ -527,25 +567,31 @@
         </w:tc>
         <w:tc>
           <w:tcPr>
-            <w:tcW w:w="3409" w:type="dxa"/>
-          </w:tcPr>
-          <w:p/>
-        </w:tc>
-        <w:tc>
-          <w:tcPr>
-            <w:tcW w:w="1479" w:type="dxa"/>
-          </w:tcPr>
-          <w:p/>
-        </w:tc>
-        <w:tc>
-          <w:tcPr>
-            <w:tcW w:w="1162" w:type="dxa"/>
-          </w:tcPr>
-          <w:p/>
-        </w:tc>
-        <w:tc>
-          <w:tcPr>
-            <w:tcW w:w="2683" w:type="dxa"/>
+            <w:tcW w:w="3329" w:type="dxa"/>
+          </w:tcPr>
+          <w:p/>
+        </w:tc>
+        <w:tc>
+          <w:tcPr>
+            <w:tcW w:w="1254" w:type="dxa"/>
+          </w:tcPr>
+          <w:p/>
+        </w:tc>
+        <w:tc>
+          <w:tcPr>
+            <w:tcW w:w="966" w:type="dxa"/>
+          </w:tcPr>
+          <w:p/>
+        </w:tc>
+        <w:tc>
+          <w:tcPr>
+            <w:tcW w:w="1127" w:type="dxa"/>
+          </w:tcPr>
+          <w:p/>
+        </w:tc>
+        <w:tc>
+          <w:tcPr>
+            <w:tcW w:w="2624" w:type="dxa"/>
           </w:tcPr>
           <w:p/>
         </w:tc>
@@ -553,7 +599,7 @@
       <w:tr>
         <w:tc>
           <w:tcPr>
-            <w:tcW w:w="327" w:type="dxa"/>
+            <w:tcW w:w="328" w:type="dxa"/>
           </w:tcPr>
           <w:p>
             <w:pPr>
@@ -566,25 +612,31 @@
         </w:tc>
         <w:tc>
           <w:tcPr>
-            <w:tcW w:w="3409" w:type="dxa"/>
-          </w:tcPr>
-          <w:p/>
-        </w:tc>
-        <w:tc>
-          <w:tcPr>
-            <w:tcW w:w="1479" w:type="dxa"/>
-          </w:tcPr>
-          <w:p/>
-        </w:tc>
-        <w:tc>
-          <w:tcPr>
-            <w:tcW w:w="1162" w:type="dxa"/>
-          </w:tcPr>
-          <w:p/>
-        </w:tc>
-        <w:tc>
-          <w:tcPr>
-            <w:tcW w:w="2683" w:type="dxa"/>
+            <w:tcW w:w="3329" w:type="dxa"/>
+          </w:tcPr>
+          <w:p/>
+        </w:tc>
+        <w:tc>
+          <w:tcPr>
+            <w:tcW w:w="1254" w:type="dxa"/>
+          </w:tcPr>
+          <w:p/>
+        </w:tc>
+        <w:tc>
+          <w:tcPr>
+            <w:tcW w:w="966" w:type="dxa"/>
+          </w:tcPr>
+          <w:p/>
+        </w:tc>
+        <w:tc>
+          <w:tcPr>
+            <w:tcW w:w="1127" w:type="dxa"/>
+          </w:tcPr>
+          <w:p/>
+        </w:tc>
+        <w:tc>
+          <w:tcPr>
+            <w:tcW w:w="2624" w:type="dxa"/>
           </w:tcPr>
           <w:p/>
         </w:tc>
@@ -592,7 +644,7 @@
       <w:tr>
         <w:tc>
           <w:tcPr>
-            <w:tcW w:w="327" w:type="dxa"/>
+            <w:tcW w:w="328" w:type="dxa"/>
           </w:tcPr>
           <w:p>
             <w:pPr>
@@ -605,25 +657,31 @@
         </w:tc>
         <w:tc>
           <w:tcPr>
-            <w:tcW w:w="3409" w:type="dxa"/>
-          </w:tcPr>
-          <w:p/>
-        </w:tc>
-        <w:tc>
-          <w:tcPr>
-            <w:tcW w:w="1479" w:type="dxa"/>
-          </w:tcPr>
-          <w:p/>
-        </w:tc>
-        <w:tc>
-          <w:tcPr>
-            <w:tcW w:w="1162" w:type="dxa"/>
-          </w:tcPr>
-          <w:p/>
-        </w:tc>
-        <w:tc>
-          <w:tcPr>
-            <w:tcW w:w="2683" w:type="dxa"/>
+            <w:tcW w:w="3329" w:type="dxa"/>
+          </w:tcPr>
+          <w:p/>
+        </w:tc>
+        <w:tc>
+          <w:tcPr>
+            <w:tcW w:w="1254" w:type="dxa"/>
+          </w:tcPr>
+          <w:p/>
+        </w:tc>
+        <w:tc>
+          <w:tcPr>
+            <w:tcW w:w="966" w:type="dxa"/>
+          </w:tcPr>
+          <w:p/>
+        </w:tc>
+        <w:tc>
+          <w:tcPr>
+            <w:tcW w:w="1127" w:type="dxa"/>
+          </w:tcPr>
+          <w:p/>
+        </w:tc>
+        <w:tc>
+          <w:tcPr>
+            <w:tcW w:w="2624" w:type="dxa"/>
           </w:tcPr>
           <w:p/>
         </w:tc>
@@ -631,7 +689,7 @@
       <w:tr>
         <w:tc>
           <w:tcPr>
-            <w:tcW w:w="327" w:type="dxa"/>
+            <w:tcW w:w="328" w:type="dxa"/>
           </w:tcPr>
           <w:p>
             <w:pPr>
@@ -644,25 +702,31 @@
         </w:tc>
         <w:tc>
           <w:tcPr>
-            <w:tcW w:w="3409" w:type="dxa"/>
-          </w:tcPr>
-          <w:p/>
-        </w:tc>
-        <w:tc>
-          <w:tcPr>
-            <w:tcW w:w="1479" w:type="dxa"/>
-          </w:tcPr>
-          <w:p/>
-        </w:tc>
-        <w:tc>
-          <w:tcPr>
-            <w:tcW w:w="1162" w:type="dxa"/>
-          </w:tcPr>
-          <w:p/>
-        </w:tc>
-        <w:tc>
-          <w:tcPr>
-            <w:tcW w:w="2683" w:type="dxa"/>
+            <w:tcW w:w="3329" w:type="dxa"/>
+          </w:tcPr>
+          <w:p/>
+        </w:tc>
+        <w:tc>
+          <w:tcPr>
+            <w:tcW w:w="1254" w:type="dxa"/>
+          </w:tcPr>
+          <w:p/>
+        </w:tc>
+        <w:tc>
+          <w:tcPr>
+            <w:tcW w:w="966" w:type="dxa"/>
+          </w:tcPr>
+          <w:p/>
+        </w:tc>
+        <w:tc>
+          <w:tcPr>
+            <w:tcW w:w="1127" w:type="dxa"/>
+          </w:tcPr>
+          <w:p/>
+        </w:tc>
+        <w:tc>
+          <w:tcPr>
+            <w:tcW w:w="2624" w:type="dxa"/>
           </w:tcPr>
           <w:p/>
         </w:tc>
@@ -670,7 +734,7 @@
       <w:tr>
         <w:tc>
           <w:tcPr>
-            <w:tcW w:w="327" w:type="dxa"/>
+            <w:tcW w:w="328" w:type="dxa"/>
           </w:tcPr>
           <w:p>
             <w:pPr>
@@ -683,25 +747,31 @@
         </w:tc>
         <w:tc>
           <w:tcPr>
-            <w:tcW w:w="3409" w:type="dxa"/>
-          </w:tcPr>
-          <w:p/>
-        </w:tc>
-        <w:tc>
-          <w:tcPr>
-            <w:tcW w:w="1479" w:type="dxa"/>
-          </w:tcPr>
-          <w:p/>
-        </w:tc>
-        <w:tc>
-          <w:tcPr>
-            <w:tcW w:w="1162" w:type="dxa"/>
-          </w:tcPr>
-          <w:p/>
-        </w:tc>
-        <w:tc>
-          <w:tcPr>
-            <w:tcW w:w="2683" w:type="dxa"/>
+            <w:tcW w:w="3329" w:type="dxa"/>
+          </w:tcPr>
+          <w:p/>
+        </w:tc>
+        <w:tc>
+          <w:tcPr>
+            <w:tcW w:w="1254" w:type="dxa"/>
+          </w:tcPr>
+          <w:p/>
+        </w:tc>
+        <w:tc>
+          <w:tcPr>
+            <w:tcW w:w="966" w:type="dxa"/>
+          </w:tcPr>
+          <w:p/>
+        </w:tc>
+        <w:tc>
+          <w:tcPr>
+            <w:tcW w:w="1127" w:type="dxa"/>
+          </w:tcPr>
+          <w:p/>
+        </w:tc>
+        <w:tc>
+          <w:tcPr>
+            <w:tcW w:w="2624" w:type="dxa"/>
           </w:tcPr>
           <w:p/>
         </w:tc>
@@ -709,7 +779,7 @@
       <w:tr>
         <w:tc>
           <w:tcPr>
-            <w:tcW w:w="327" w:type="dxa"/>
+            <w:tcW w:w="328" w:type="dxa"/>
           </w:tcPr>
           <w:p>
             <w:pPr>
@@ -722,25 +792,31 @@
         </w:tc>
         <w:tc>
           <w:tcPr>
-            <w:tcW w:w="3409" w:type="dxa"/>
-          </w:tcPr>
-          <w:p/>
-        </w:tc>
-        <w:tc>
-          <w:tcPr>
-            <w:tcW w:w="1479" w:type="dxa"/>
-          </w:tcPr>
-          <w:p/>
-        </w:tc>
-        <w:tc>
-          <w:tcPr>
-            <w:tcW w:w="1162" w:type="dxa"/>
-          </w:tcPr>
-          <w:p/>
-        </w:tc>
-        <w:tc>
-          <w:tcPr>
-            <w:tcW w:w="2683" w:type="dxa"/>
+            <w:tcW w:w="3329" w:type="dxa"/>
+          </w:tcPr>
+          <w:p/>
+        </w:tc>
+        <w:tc>
+          <w:tcPr>
+            <w:tcW w:w="1254" w:type="dxa"/>
+          </w:tcPr>
+          <w:p/>
+        </w:tc>
+        <w:tc>
+          <w:tcPr>
+            <w:tcW w:w="966" w:type="dxa"/>
+          </w:tcPr>
+          <w:p/>
+        </w:tc>
+        <w:tc>
+          <w:tcPr>
+            <w:tcW w:w="1127" w:type="dxa"/>
+          </w:tcPr>
+          <w:p/>
+        </w:tc>
+        <w:tc>
+          <w:tcPr>
+            <w:tcW w:w="2624" w:type="dxa"/>
           </w:tcPr>
           <w:p/>
         </w:tc>
@@ -748,7 +824,7 @@
       <w:tr>
         <w:tc>
           <w:tcPr>
-            <w:tcW w:w="327" w:type="dxa"/>
+            <w:tcW w:w="328" w:type="dxa"/>
           </w:tcPr>
           <w:p>
             <w:pPr>
@@ -761,25 +837,31 @@
         </w:tc>
         <w:tc>
           <w:tcPr>
-            <w:tcW w:w="3409" w:type="dxa"/>
-          </w:tcPr>
-          <w:p/>
-        </w:tc>
-        <w:tc>
-          <w:tcPr>
-            <w:tcW w:w="1479" w:type="dxa"/>
-          </w:tcPr>
-          <w:p/>
-        </w:tc>
-        <w:tc>
-          <w:tcPr>
-            <w:tcW w:w="1162" w:type="dxa"/>
-          </w:tcPr>
-          <w:p/>
-        </w:tc>
-        <w:tc>
-          <w:tcPr>
-            <w:tcW w:w="2683" w:type="dxa"/>
+            <w:tcW w:w="3329" w:type="dxa"/>
+          </w:tcPr>
+          <w:p/>
+        </w:tc>
+        <w:tc>
+          <w:tcPr>
+            <w:tcW w:w="1254" w:type="dxa"/>
+          </w:tcPr>
+          <w:p/>
+        </w:tc>
+        <w:tc>
+          <w:tcPr>
+            <w:tcW w:w="966" w:type="dxa"/>
+          </w:tcPr>
+          <w:p/>
+        </w:tc>
+        <w:tc>
+          <w:tcPr>
+            <w:tcW w:w="1127" w:type="dxa"/>
+          </w:tcPr>
+          <w:p/>
+        </w:tc>
+        <w:tc>
+          <w:tcPr>
+            <w:tcW w:w="2624" w:type="dxa"/>
           </w:tcPr>
           <w:p/>
         </w:tc>
@@ -787,7 +869,7 @@
       <w:tr>
         <w:tc>
           <w:tcPr>
-            <w:tcW w:w="327" w:type="dxa"/>
+            <w:tcW w:w="328" w:type="dxa"/>
           </w:tcPr>
           <w:p>
             <w:pPr>
@@ -800,25 +882,31 @@
         </w:tc>
         <w:tc>
           <w:tcPr>
-            <w:tcW w:w="3409" w:type="dxa"/>
-          </w:tcPr>
-          <w:p/>
-        </w:tc>
-        <w:tc>
-          <w:tcPr>
-            <w:tcW w:w="1479" w:type="dxa"/>
-          </w:tcPr>
-          <w:p/>
-        </w:tc>
-        <w:tc>
-          <w:tcPr>
-            <w:tcW w:w="1162" w:type="dxa"/>
-          </w:tcPr>
-          <w:p/>
-        </w:tc>
-        <w:tc>
-          <w:tcPr>
-            <w:tcW w:w="2683" w:type="dxa"/>
+            <w:tcW w:w="3329" w:type="dxa"/>
+          </w:tcPr>
+          <w:p/>
+        </w:tc>
+        <w:tc>
+          <w:tcPr>
+            <w:tcW w:w="1254" w:type="dxa"/>
+          </w:tcPr>
+          <w:p/>
+        </w:tc>
+        <w:tc>
+          <w:tcPr>
+            <w:tcW w:w="966" w:type="dxa"/>
+          </w:tcPr>
+          <w:p/>
+        </w:tc>
+        <w:tc>
+          <w:tcPr>
+            <w:tcW w:w="1127" w:type="dxa"/>
+          </w:tcPr>
+          <w:p/>
+        </w:tc>
+        <w:tc>
+          <w:tcPr>
+            <w:tcW w:w="2624" w:type="dxa"/>
           </w:tcPr>
           <w:p/>
         </w:tc>
@@ -826,7 +914,7 @@
       <w:tr>
         <w:tc>
           <w:tcPr>
-            <w:tcW w:w="327" w:type="dxa"/>
+            <w:tcW w:w="328" w:type="dxa"/>
           </w:tcPr>
           <w:p>
             <w:pPr>
@@ -839,25 +927,31 @@
         </w:tc>
         <w:tc>
           <w:tcPr>
-            <w:tcW w:w="3409" w:type="dxa"/>
-          </w:tcPr>
-          <w:p/>
-        </w:tc>
-        <w:tc>
-          <w:tcPr>
-            <w:tcW w:w="1479" w:type="dxa"/>
-          </w:tcPr>
-          <w:p/>
-        </w:tc>
-        <w:tc>
-          <w:tcPr>
-            <w:tcW w:w="1162" w:type="dxa"/>
-          </w:tcPr>
-          <w:p/>
-        </w:tc>
-        <w:tc>
-          <w:tcPr>
-            <w:tcW w:w="2683" w:type="dxa"/>
+            <w:tcW w:w="3329" w:type="dxa"/>
+          </w:tcPr>
+          <w:p/>
+        </w:tc>
+        <w:tc>
+          <w:tcPr>
+            <w:tcW w:w="1254" w:type="dxa"/>
+          </w:tcPr>
+          <w:p/>
+        </w:tc>
+        <w:tc>
+          <w:tcPr>
+            <w:tcW w:w="966" w:type="dxa"/>
+          </w:tcPr>
+          <w:p/>
+        </w:tc>
+        <w:tc>
+          <w:tcPr>
+            <w:tcW w:w="1127" w:type="dxa"/>
+          </w:tcPr>
+          <w:p/>
+        </w:tc>
+        <w:tc>
+          <w:tcPr>
+            <w:tcW w:w="2624" w:type="dxa"/>
           </w:tcPr>
           <w:p/>
         </w:tc>
@@ -865,7 +959,7 @@
       <w:tr>
         <w:tc>
           <w:tcPr>
-            <w:tcW w:w="327" w:type="dxa"/>
+            <w:tcW w:w="328" w:type="dxa"/>
           </w:tcPr>
           <w:p>
             <w:pPr>
@@ -878,25 +972,31 @@
         </w:tc>
         <w:tc>
           <w:tcPr>
-            <w:tcW w:w="3409" w:type="dxa"/>
-          </w:tcPr>
-          <w:p/>
-        </w:tc>
-        <w:tc>
-          <w:tcPr>
-            <w:tcW w:w="1479" w:type="dxa"/>
-          </w:tcPr>
-          <w:p/>
-        </w:tc>
-        <w:tc>
-          <w:tcPr>
-            <w:tcW w:w="1162" w:type="dxa"/>
-          </w:tcPr>
-          <w:p/>
-        </w:tc>
-        <w:tc>
-          <w:tcPr>
-            <w:tcW w:w="2683" w:type="dxa"/>
+            <w:tcW w:w="3329" w:type="dxa"/>
+          </w:tcPr>
+          <w:p/>
+        </w:tc>
+        <w:tc>
+          <w:tcPr>
+            <w:tcW w:w="1254" w:type="dxa"/>
+          </w:tcPr>
+          <w:p/>
+        </w:tc>
+        <w:tc>
+          <w:tcPr>
+            <w:tcW w:w="966" w:type="dxa"/>
+          </w:tcPr>
+          <w:p/>
+        </w:tc>
+        <w:tc>
+          <w:tcPr>
+            <w:tcW w:w="1127" w:type="dxa"/>
+          </w:tcPr>
+          <w:p/>
+        </w:tc>
+        <w:tc>
+          <w:tcPr>
+            <w:tcW w:w="2624" w:type="dxa"/>
           </w:tcPr>
           <w:p/>
         </w:tc>
@@ -904,7 +1004,7 @@
       <w:tr>
         <w:tc>
           <w:tcPr>
-            <w:tcW w:w="327" w:type="dxa"/>
+            <w:tcW w:w="328" w:type="dxa"/>
           </w:tcPr>
           <w:p>
             <w:pPr>
@@ -917,25 +1017,31 @@
         </w:tc>
         <w:tc>
           <w:tcPr>
-            <w:tcW w:w="3409" w:type="dxa"/>
-          </w:tcPr>
-          <w:p/>
-        </w:tc>
-        <w:tc>
-          <w:tcPr>
-            <w:tcW w:w="1479" w:type="dxa"/>
-          </w:tcPr>
-          <w:p/>
-        </w:tc>
-        <w:tc>
-          <w:tcPr>
-            <w:tcW w:w="1162" w:type="dxa"/>
-          </w:tcPr>
-          <w:p/>
-        </w:tc>
-        <w:tc>
-          <w:tcPr>
-            <w:tcW w:w="2683" w:type="dxa"/>
+            <w:tcW w:w="3329" w:type="dxa"/>
+          </w:tcPr>
+          <w:p/>
+        </w:tc>
+        <w:tc>
+          <w:tcPr>
+            <w:tcW w:w="1254" w:type="dxa"/>
+          </w:tcPr>
+          <w:p/>
+        </w:tc>
+        <w:tc>
+          <w:tcPr>
+            <w:tcW w:w="966" w:type="dxa"/>
+          </w:tcPr>
+          <w:p/>
+        </w:tc>
+        <w:tc>
+          <w:tcPr>
+            <w:tcW w:w="1127" w:type="dxa"/>
+          </w:tcPr>
+          <w:p/>
+        </w:tc>
+        <w:tc>
+          <w:tcPr>
+            <w:tcW w:w="2624" w:type="dxa"/>
           </w:tcPr>
           <w:p/>
         </w:tc>
@@ -943,7 +1049,7 @@
       <w:tr>
         <w:tc>
           <w:tcPr>
-            <w:tcW w:w="327" w:type="dxa"/>
+            <w:tcW w:w="328" w:type="dxa"/>
           </w:tcPr>
           <w:p>
             <w:pPr>
@@ -956,25 +1062,31 @@
         </w:tc>
         <w:tc>
           <w:tcPr>
-            <w:tcW w:w="3409" w:type="dxa"/>
-          </w:tcPr>
-          <w:p/>
-        </w:tc>
-        <w:tc>
-          <w:tcPr>
-            <w:tcW w:w="1479" w:type="dxa"/>
-          </w:tcPr>
-          <w:p/>
-        </w:tc>
-        <w:tc>
-          <w:tcPr>
-            <w:tcW w:w="1162" w:type="dxa"/>
-          </w:tcPr>
-          <w:p/>
-        </w:tc>
-        <w:tc>
-          <w:tcPr>
-            <w:tcW w:w="2683" w:type="dxa"/>
+            <w:tcW w:w="3329" w:type="dxa"/>
+          </w:tcPr>
+          <w:p/>
+        </w:tc>
+        <w:tc>
+          <w:tcPr>
+            <w:tcW w:w="1254" w:type="dxa"/>
+          </w:tcPr>
+          <w:p/>
+        </w:tc>
+        <w:tc>
+          <w:tcPr>
+            <w:tcW w:w="966" w:type="dxa"/>
+          </w:tcPr>
+          <w:p/>
+        </w:tc>
+        <w:tc>
+          <w:tcPr>
+            <w:tcW w:w="1127" w:type="dxa"/>
+          </w:tcPr>
+          <w:p/>
+        </w:tc>
+        <w:tc>
+          <w:tcPr>
+            <w:tcW w:w="2624" w:type="dxa"/>
           </w:tcPr>
           <w:p/>
         </w:tc>
@@ -982,7 +1094,7 @@
       <w:tr>
         <w:tc>
           <w:tcPr>
-            <w:tcW w:w="327" w:type="dxa"/>
+            <w:tcW w:w="328" w:type="dxa"/>
           </w:tcPr>
           <w:p>
             <w:pPr>
@@ -995,25 +1107,31 @@
         </w:tc>
         <w:tc>
           <w:tcPr>
-            <w:tcW w:w="3409" w:type="dxa"/>
-          </w:tcPr>
-          <w:p/>
-        </w:tc>
-        <w:tc>
-          <w:tcPr>
-            <w:tcW w:w="1479" w:type="dxa"/>
-          </w:tcPr>
-          <w:p/>
-        </w:tc>
-        <w:tc>
-          <w:tcPr>
-            <w:tcW w:w="1162" w:type="dxa"/>
-          </w:tcPr>
-          <w:p/>
-        </w:tc>
-        <w:tc>
-          <w:tcPr>
-            <w:tcW w:w="2683" w:type="dxa"/>
+            <w:tcW w:w="3329" w:type="dxa"/>
+          </w:tcPr>
+          <w:p/>
+        </w:tc>
+        <w:tc>
+          <w:tcPr>
+            <w:tcW w:w="1254" w:type="dxa"/>
+          </w:tcPr>
+          <w:p/>
+        </w:tc>
+        <w:tc>
+          <w:tcPr>
+            <w:tcW w:w="966" w:type="dxa"/>
+          </w:tcPr>
+          <w:p/>
+        </w:tc>
+        <w:tc>
+          <w:tcPr>
+            <w:tcW w:w="1127" w:type="dxa"/>
+          </w:tcPr>
+          <w:p/>
+        </w:tc>
+        <w:tc>
+          <w:tcPr>
+            <w:tcW w:w="2624" w:type="dxa"/>
           </w:tcPr>
           <w:p/>
         </w:tc>
@@ -1021,7 +1139,7 @@
       <w:tr>
         <w:tc>
           <w:tcPr>
-            <w:tcW w:w="327" w:type="dxa"/>
+            <w:tcW w:w="328" w:type="dxa"/>
           </w:tcPr>
           <w:p>
             <w:pPr>
@@ -1034,25 +1152,31 @@
         </w:tc>
         <w:tc>
           <w:tcPr>
-            <w:tcW w:w="3409" w:type="dxa"/>
-          </w:tcPr>
-          <w:p/>
-        </w:tc>
-        <w:tc>
-          <w:tcPr>
-            <w:tcW w:w="1479" w:type="dxa"/>
-          </w:tcPr>
-          <w:p/>
-        </w:tc>
-        <w:tc>
-          <w:tcPr>
-            <w:tcW w:w="1162" w:type="dxa"/>
-          </w:tcPr>
-          <w:p/>
-        </w:tc>
-        <w:tc>
-          <w:tcPr>
-            <w:tcW w:w="2683" w:type="dxa"/>
+            <w:tcW w:w="3329" w:type="dxa"/>
+          </w:tcPr>
+          <w:p/>
+        </w:tc>
+        <w:tc>
+          <w:tcPr>
+            <w:tcW w:w="1254" w:type="dxa"/>
+          </w:tcPr>
+          <w:p/>
+        </w:tc>
+        <w:tc>
+          <w:tcPr>
+            <w:tcW w:w="966" w:type="dxa"/>
+          </w:tcPr>
+          <w:p/>
+        </w:tc>
+        <w:tc>
+          <w:tcPr>
+            <w:tcW w:w="1127" w:type="dxa"/>
+          </w:tcPr>
+          <w:p/>
+        </w:tc>
+        <w:tc>
+          <w:tcPr>
+            <w:tcW w:w="2624" w:type="dxa"/>
           </w:tcPr>
           <w:p/>
         </w:tc>
@@ -1060,7 +1184,7 @@
       <w:tr>
         <w:tc>
           <w:tcPr>
-            <w:tcW w:w="327" w:type="dxa"/>
+            <w:tcW w:w="328" w:type="dxa"/>
           </w:tcPr>
           <w:p>
             <w:pPr>
@@ -1073,25 +1197,76 @@
         </w:tc>
         <w:tc>
           <w:tcPr>
-            <w:tcW w:w="3409" w:type="dxa"/>
-          </w:tcPr>
-          <w:p/>
-        </w:tc>
-        <w:tc>
-          <w:tcPr>
-            <w:tcW w:w="1479" w:type="dxa"/>
-          </w:tcPr>
-          <w:p/>
-        </w:tc>
-        <w:tc>
-          <w:tcPr>
-            <w:tcW w:w="1162" w:type="dxa"/>
-          </w:tcPr>
-          <w:p/>
-        </w:tc>
-        <w:tc>
-          <w:tcPr>
-            <w:tcW w:w="2683" w:type="dxa"/>
+            <w:tcW w:w="3329" w:type="dxa"/>
+          </w:tcPr>
+          <w:p/>
+        </w:tc>
+        <w:tc>
+          <w:tcPr>
+            <w:tcW w:w="1254" w:type="dxa"/>
+          </w:tcPr>
+          <w:p/>
+        </w:tc>
+        <w:tc>
+          <w:tcPr>
+            <w:tcW w:w="966" w:type="dxa"/>
+          </w:tcPr>
+          <w:p/>
+        </w:tc>
+        <w:tc>
+          <w:tcPr>
+            <w:tcW w:w="1127" w:type="dxa"/>
+          </w:tcPr>
+          <w:p/>
+        </w:tc>
+        <w:tc>
+          <w:tcPr>
+            <w:tcW w:w="2624" w:type="dxa"/>
+          </w:tcPr>
+          <w:p/>
+        </w:tc>
+      </w:tr>
+      <w:tr>
+        <w:tc>
+          <w:tcPr>
+            <w:tcW w:w="328" w:type="dxa"/>
+          </w:tcPr>
+          <w:p>
+            <w:pPr>
+              <w:jc w:val="right"/>
+            </w:pPr>
+            <w:r>
+              <w:t>19</w:t>
+            </w:r>
+          </w:p>
+        </w:tc>
+        <w:tc>
+          <w:tcPr>
+            <w:tcW w:w="3329" w:type="dxa"/>
+          </w:tcPr>
+          <w:p/>
+        </w:tc>
+        <w:tc>
+          <w:tcPr>
+            <w:tcW w:w="1254" w:type="dxa"/>
+          </w:tcPr>
+          <w:p/>
+        </w:tc>
+        <w:tc>
+          <w:tcPr>
+            <w:tcW w:w="966" w:type="dxa"/>
+          </w:tcPr>
+          <w:p/>
+        </w:tc>
+        <w:tc>
+          <w:tcPr>
+            <w:tcW w:w="1127" w:type="dxa"/>
+          </w:tcPr>
+          <w:p/>
+        </w:tc>
+        <w:tc>
+          <w:tcPr>
+            <w:tcW w:w="2624" w:type="dxa"/>
           </w:tcPr>
           <w:p/>
         </w:tc>
@@ -1108,7 +1283,7 @@
       <w:headerReference w:type="default" r:id="rId11"/>
       <w:footerReference w:type="default" r:id="rId12"/>
       <w:pgSz w:w="11906" w:h="16838"/>
-      <w:pgMar w:top="1985" w:right="1418" w:bottom="1559" w:left="1418" w:header="680" w:footer="680" w:gutter="0"/>
+      <w:pgMar w:top="1701" w:right="1134" w:bottom="1559" w:left="1134" w:header="680" w:footer="680" w:gutter="0"/>
       <w:cols w:space="708"/>
       <w:docGrid w:linePitch="360"/>
     </w:sectPr>
@@ -5331,15 +5506,21 @@
 </file>
 
 <file path=customXml/item1.xml><?xml version="1.0" encoding="utf-8"?>
-<?mso-contentType ?>
-<FormTemplates xmlns="http://schemas.microsoft.com/sharepoint/v3/contenttype/forms">
-  <Display>DocumentLibraryForm</Display>
-  <Edit>DocumentLibraryForm</Edit>
-  <New>DocumentLibraryForm</New>
-</FormTemplates>
+<p:properties xmlns:p="http://schemas.microsoft.com/office/2006/metadata/properties" xmlns:xsi="http://www.w3.org/2001/XMLSchema-instance" xmlns:pc="http://schemas.microsoft.com/office/infopath/2007/PartnerControls">
+  <documentManagement>
+    <TaxCatchAll xmlns="722e545c-b699-4564-abed-1ea2ab89a140" xsi:nil="true"/>
+    <lcf76f155ced4ddcb4097134ff3c332f xmlns="332b5964-155f-4ed9-881d-207d5aa19d6c">
+      <Terms xmlns="http://schemas.microsoft.com/office/infopath/2007/PartnerControls"/>
+    </lcf76f155ced4ddcb4097134ff3c332f>
+  </documentManagement>
+</p:properties>
 </file>
 
 <file path=customXml/item2.xml><?xml version="1.0" encoding="utf-8"?>
+<b:Sources xmlns:b="http://schemas.openxmlformats.org/officeDocument/2006/bibliography" xmlns="http://schemas.openxmlformats.org/officeDocument/2006/bibliography" SelectedStyle="\APASixthEditionOfficeOnline.xsl" StyleName="APA" Version="6"/>
+</file>
+
+<file path=customXml/item3.xml><?xml version="1.0" encoding="utf-8"?>
 <ct:contentTypeSchema xmlns:ct="http://schemas.microsoft.com/office/2006/metadata/contentType" xmlns:ma="http://schemas.microsoft.com/office/2006/metadata/properties/metaAttributes" ct:_="" ma:_="" ma:contentTypeName="Document" ma:contentTypeID="0x01010000D9087F0B0AEC42AE79A73841717935" ma:contentTypeVersion="13" ma:contentTypeDescription="Create a new document." ma:contentTypeScope="" ma:versionID="59bdaba674f01a5cab470985e1bb97c9">
   <xsd:schema xmlns:xsd="http://www.w3.org/2001/XMLSchema" xmlns:xs="http://www.w3.org/2001/XMLSchema" xmlns:p="http://schemas.microsoft.com/office/2006/metadata/properties" xmlns:ns2="332b5964-155f-4ed9-881d-207d5aa19d6c" xmlns:ns3="722e545c-b699-4564-abed-1ea2ab89a140" targetNamespace="http://schemas.microsoft.com/office/2006/metadata/properties" ma:root="true" ma:fieldsID="fc230cb31826770d04aa8b2a0068399c" ns2:_="" ns3:_="">
     <xsd:import namespace="332b5964-155f-4ed9-881d-207d5aa19d6c"/>
@@ -5562,30 +5743,35 @@
 </ct:contentTypeSchema>
 </file>
 
-<file path=customXml/item3.xml><?xml version="1.0" encoding="utf-8"?>
-<b:Sources xmlns:b="http://schemas.openxmlformats.org/officeDocument/2006/bibliography" xmlns="http://schemas.openxmlformats.org/officeDocument/2006/bibliography" SelectedStyle="\APASixthEditionOfficeOnline.xsl" StyleName="APA" Version="6"/>
-</file>
-
 <file path=customXml/item4.xml><?xml version="1.0" encoding="utf-8"?>
-<p:properties xmlns:p="http://schemas.microsoft.com/office/2006/metadata/properties" xmlns:xsi="http://www.w3.org/2001/XMLSchema-instance" xmlns:pc="http://schemas.microsoft.com/office/infopath/2007/PartnerControls">
-  <documentManagement>
-    <TaxCatchAll xmlns="722e545c-b699-4564-abed-1ea2ab89a140" xsi:nil="true"/>
-    <lcf76f155ced4ddcb4097134ff3c332f xmlns="332b5964-155f-4ed9-881d-207d5aa19d6c">
-      <Terms xmlns="http://schemas.microsoft.com/office/infopath/2007/PartnerControls"/>
-    </lcf76f155ced4ddcb4097134ff3c332f>
-  </documentManagement>
-</p:properties>
+<?mso-contentType ?>
+<FormTemplates xmlns="http://schemas.microsoft.com/sharepoint/v3/contenttype/forms">
+  <Display>DocumentLibraryForm</Display>
+  <Edit>DocumentLibraryForm</Edit>
+  <New>DocumentLibraryForm</New>
+</FormTemplates>
 </file>
 
 <file path=customXml/itemProps1.xml><?xml version="1.0" encoding="utf-8"?>
-<ds:datastoreItem xmlns:ds="http://schemas.openxmlformats.org/officeDocument/2006/customXml" ds:itemID="{D7759BFF-D572-4C59-915F-53457BFD1C87}">
+<ds:datastoreItem xmlns:ds="http://schemas.openxmlformats.org/officeDocument/2006/customXml" ds:itemID="{5412FD25-CA38-4D26-9BD1-AB026B65A4B5}">
   <ds:schemaRefs>
-    <ds:schemaRef ds:uri="http://schemas.microsoft.com/sharepoint/v3/contenttype/forms"/>
+    <ds:schemaRef ds:uri="http://schemas.microsoft.com/office/2006/metadata/properties"/>
+    <ds:schemaRef ds:uri="http://schemas.microsoft.com/office/infopath/2007/PartnerControls"/>
+    <ds:schemaRef ds:uri="722e545c-b699-4564-abed-1ea2ab89a140"/>
+    <ds:schemaRef ds:uri="332b5964-155f-4ed9-881d-207d5aa19d6c"/>
   </ds:schemaRefs>
 </ds:datastoreItem>
 </file>
 
 <file path=customXml/itemProps2.xml><?xml version="1.0" encoding="utf-8"?>
+<ds:datastoreItem xmlns:ds="http://schemas.openxmlformats.org/officeDocument/2006/customXml" ds:itemID="{486DA3FA-46B9-4AAA-87E7-AE1334DAC8E1}">
+  <ds:schemaRefs>
+    <ds:schemaRef ds:uri="http://schemas.openxmlformats.org/officeDocument/2006/bibliography"/>
+  </ds:schemaRefs>
+</ds:datastoreItem>
+</file>
+
+<file path=customXml/itemProps3.xml><?xml version="1.0" encoding="utf-8"?>
 <ds:datastoreItem xmlns:ds="http://schemas.openxmlformats.org/officeDocument/2006/customXml" ds:itemID="{293003E0-CC52-459D-9F8B-836426EC112D}">
   <ds:schemaRefs>
     <ds:schemaRef ds:uri="http://schemas.microsoft.com/office/2006/metadata/contentType"/>
@@ -5604,21 +5790,10 @@
 </ds:datastoreItem>
 </file>
 
-<file path=customXml/itemProps3.xml><?xml version="1.0" encoding="utf-8"?>
-<ds:datastoreItem xmlns:ds="http://schemas.openxmlformats.org/officeDocument/2006/customXml" ds:itemID="{486DA3FA-46B9-4AAA-87E7-AE1334DAC8E1}">
+<file path=customXml/itemProps4.xml><?xml version="1.0" encoding="utf-8"?>
+<ds:datastoreItem xmlns:ds="http://schemas.openxmlformats.org/officeDocument/2006/customXml" ds:itemID="{D7759BFF-D572-4C59-915F-53457BFD1C87}">
   <ds:schemaRefs>
-    <ds:schemaRef ds:uri="http://schemas.openxmlformats.org/officeDocument/2006/bibliography"/>
-  </ds:schemaRefs>
-</ds:datastoreItem>
-</file>
-
-<file path=customXml/itemProps4.xml><?xml version="1.0" encoding="utf-8"?>
-<ds:datastoreItem xmlns:ds="http://schemas.openxmlformats.org/officeDocument/2006/customXml" ds:itemID="{5412FD25-CA38-4D26-9BD1-AB026B65A4B5}">
-  <ds:schemaRefs>
-    <ds:schemaRef ds:uri="http://schemas.microsoft.com/office/2006/metadata/properties"/>
-    <ds:schemaRef ds:uri="http://schemas.microsoft.com/office/infopath/2007/PartnerControls"/>
-    <ds:schemaRef ds:uri="722e545c-b699-4564-abed-1ea2ab89a140"/>
-    <ds:schemaRef ds:uri="332b5964-155f-4ed9-881d-207d5aa19d6c"/>
+    <ds:schemaRef ds:uri="http://schemas.microsoft.com/sharepoint/v3/contenttype/forms"/>
   </ds:schemaRefs>
 </ds:datastoreItem>
 </file>
</xml_diff>